<commit_message>
tirando botao de finalizar
</commit_message>
<xml_diff>
--- a/AdmCartorio/App_Data/Arquivos/Atos/1.docx
+++ b/AdmCartorio/App_Data/Arquivos/Atos/1.docx
@@ -610,6 +610,8 @@
           <w:docGrid w:linePitch="360"/>
         </w:sectPr>
       </w:pPr>
+      <w:bookmarkStart w:id="0" w:name="_GoBack"/>
+      <w:bookmarkEnd w:id="0"/>
     </w:p>
     <w:p>
       <w:pPr>
@@ -691,15 +693,65 @@
           <w:sz w:val="28"/>
         </w:rPr>
       </w:pPr>
-      <w:bookmarkStart w:id="0" w:name="_GoBack"/>
-      <w:bookmarkEnd w:id="0"/>
       <w:r>
         <w:rPr>
           <w:rFonts w:ascii="Times New Roman" w:hAnsi="Times New Roman" w:cs="Times New Roman"/>
           <w:sz w:val="28"/>
         </w:rPr>
-        <w:pict>
+        <w:pict w14:anchorId="4093C94D">
           <v:rect id="_x0000_i1025" style="width:0;height:1.5pt" o:hralign="center" o:hrstd="t" o:hr="t" fillcolor="#a0a0a0" stroked="f"/>
+        </w:pict>
+      </w:r>
+    </w:p>
+    <w:p>
+      <w:pPr>
+        <w:spacing w:after="0"/>
+        <w:jc w:val="both"/>
+        <w:rPr>
+          <w:rFonts w:ascii="Times New Roman" w:hAnsi="Times New Roman" w:cs="Times New Roman"/>
+          <w:sz w:val="28"/>
+        </w:rPr>
+      </w:pPr>
+      <w:r>
+        <w:rPr>
+          <w:rFonts w:ascii="Times New Roman" w:hAnsi="Times New Roman" w:cs="Times New Roman"/>
+          <w:sz w:val="28"/>
+        </w:rPr>
+        <w:t xml:space="preserve">R-6/1 - Bairro: </w:t>
+      </w:r>
+      <w:proofErr w:type="gramStart"/>
+      <w:r>
+        <w:rPr>
+          <w:rFonts w:ascii="Times New Roman" w:hAnsi="Times New Roman" w:cs="Times New Roman"/>
+          <w:sz w:val="28"/>
+        </w:rPr>
+        <w:t>Bairro ,</w:t>
+      </w:r>
+      <w:proofErr w:type="gramEnd"/>
+      <w:r>
+        <w:rPr>
+          <w:rFonts w:ascii="Times New Roman" w:hAnsi="Times New Roman" w:cs="Times New Roman"/>
+          <w:sz w:val="28"/>
+        </w:rPr>
+        <w:t xml:space="preserve"> Telefone: Telefone , Nome: Nome , EDIF: EDIF</w:t>
+      </w:r>
+    </w:p>
+    <w:p>
+      <w:pPr>
+        <w:spacing w:after="0"/>
+        <w:jc w:val="both"/>
+        <w:rPr>
+          <w:rFonts w:ascii="Times New Roman" w:hAnsi="Times New Roman" w:cs="Times New Roman"/>
+          <w:sz w:val="28"/>
+        </w:rPr>
+      </w:pPr>
+      <w:r>
+        <w:rPr>
+          <w:rFonts w:ascii="Times New Roman" w:hAnsi="Times New Roman" w:cs="Times New Roman"/>
+          <w:sz w:val="28"/>
+        </w:rPr>
+        <w:pict w14:anchorId="3196D0E6">
+          <v:rect id="_x0000_i1027" style="width:0;height:1.5pt" o:hralign="center" o:hrstd="t" o:hr="t" fillcolor="#a0a0a0" stroked="f"/>
         </w:pict>
       </w:r>
     </w:p>

</xml_diff>